<commit_message>
notatki i foteczki ze spotkania
</commit_message>
<xml_diff>
--- a/!dokumentacja/I4B4S1 Scheduler Dokumentacja Projektu (0.1).docx
+++ b/!dokumentacja/I4B4S1 Scheduler Dokumentacja Projektu (0.1).docx
@@ -174,6 +174,12 @@
     </w:p>
     <w:sdt>
       <w:sdtPr>
+        <w:rPr>
+          <w:rFonts w:asciiTheme="minorHAnsi" w:eastAsiaTheme="minorEastAsia" w:hAnsiTheme="minorHAnsi" w:cstheme="minorBidi"/>
+          <w:color w:val="auto"/>
+          <w:sz w:val="21"/>
+          <w:szCs w:val="21"/>
+        </w:rPr>
         <w:id w:val="1693724022"/>
         <w:docPartObj>
           <w:docPartGallery w:val="Table of Contents"/>
@@ -182,12 +188,8 @@
       </w:sdtPr>
       <w:sdtEndPr>
         <w:rPr>
-          <w:rFonts w:asciiTheme="minorHAnsi" w:eastAsiaTheme="minorEastAsia" w:hAnsiTheme="minorHAnsi" w:cstheme="minorBidi"/>
           <w:b/>
           <w:bCs/>
-          <w:color w:val="auto"/>
-          <w:sz w:val="21"/>
-          <w:szCs w:val="21"/>
         </w:rPr>
       </w:sdtEndPr>
       <w:sdtContent>
@@ -196,12 +198,12 @@
             <w:pStyle w:val="Nagwekspisutreci"/>
           </w:pPr>
           <w:r>
-            <w:t>Spis tre</w:t>
+            <w:t>Spis tr</w:t>
           </w:r>
           <w:bookmarkStart w:id="0" w:name="_GoBack"/>
           <w:bookmarkEnd w:id="0"/>
           <w:r>
-            <w:t>ści</w:t>
+            <w:t>eści</w:t>
           </w:r>
         </w:p>
         <w:p>
@@ -227,7 +229,7 @@
           <w:r>
             <w:fldChar w:fldCharType="separate"/>
           </w:r>
-          <w:hyperlink w:anchor="_Toc472161551" w:history="1">
+          <w:hyperlink w:anchor="_Toc472163509" w:history="1">
             <w:r>
               <w:rPr>
                 <w:rStyle w:val="Hipercze"/>
@@ -270,7 +272,7 @@
                 <w:noProof/>
                 <w:webHidden/>
               </w:rPr>
-              <w:instrText xml:space="preserve"> PAGEREF _Toc472161551 \h </w:instrText>
+              <w:instrText xml:space="preserve"> PAGEREF _Toc472163509 \h </w:instrText>
             </w:r>
             <w:r>
               <w:rPr>
@@ -315,7 +317,7 @@
               <w:lang w:eastAsia="pl-PL"/>
             </w:rPr>
           </w:pPr>
-          <w:hyperlink w:anchor="_Toc472161552" w:history="1">
+          <w:hyperlink w:anchor="_Toc472163510" w:history="1">
             <w:r>
               <w:rPr>
                 <w:rStyle w:val="Hipercze"/>
@@ -358,7 +360,7 @@
                 <w:noProof/>
                 <w:webHidden/>
               </w:rPr>
-              <w:instrText xml:space="preserve"> PAGEREF _Toc472161552 \h </w:instrText>
+              <w:instrText xml:space="preserve"> PAGEREF _Toc472163510 \h </w:instrText>
             </w:r>
             <w:r>
               <w:rPr>
@@ -403,7 +405,7 @@
               <w:lang w:eastAsia="pl-PL"/>
             </w:rPr>
           </w:pPr>
-          <w:hyperlink w:anchor="_Toc472161553" w:history="1">
+          <w:hyperlink w:anchor="_Toc472163511" w:history="1">
             <w:r>
               <w:rPr>
                 <w:rStyle w:val="Hipercze"/>
@@ -446,7 +448,7 @@
                 <w:noProof/>
                 <w:webHidden/>
               </w:rPr>
-              <w:instrText xml:space="preserve"> PAGEREF _Toc472161553 \h </w:instrText>
+              <w:instrText xml:space="preserve"> PAGEREF _Toc472163511 \h </w:instrText>
             </w:r>
             <w:r>
               <w:rPr>
@@ -486,9 +488,12 @@
             </w:tabs>
             <w:rPr>
               <w:noProof/>
+              <w:sz w:val="22"/>
+              <w:szCs w:val="22"/>
+              <w:lang w:eastAsia="pl-PL"/>
             </w:rPr>
           </w:pPr>
-          <w:hyperlink w:anchor="_Toc472161554" w:history="1">
+          <w:hyperlink w:anchor="_Toc472163512" w:history="1">
             <w:r>
               <w:rPr>
                 <w:rStyle w:val="Hipercze"/>
@@ -499,6 +504,9 @@
             <w:r>
               <w:rPr>
                 <w:noProof/>
+                <w:sz w:val="22"/>
+                <w:szCs w:val="22"/>
+                <w:lang w:eastAsia="pl-PL"/>
               </w:rPr>
               <w:tab/>
             </w:r>
@@ -528,7 +536,183 @@
                 <w:noProof/>
                 <w:webHidden/>
               </w:rPr>
-              <w:instrText xml:space="preserve"> PAGEREF _Toc472161554 \h </w:instrText>
+              <w:instrText xml:space="preserve"> PAGEREF _Toc472163512 \h </w:instrText>
+            </w:r>
+            <w:r>
+              <w:rPr>
+                <w:noProof/>
+                <w:webHidden/>
+              </w:rPr>
+            </w:r>
+            <w:r>
+              <w:rPr>
+                <w:noProof/>
+                <w:webHidden/>
+              </w:rPr>
+              <w:fldChar w:fldCharType="separate"/>
+            </w:r>
+            <w:r>
+              <w:rPr>
+                <w:noProof/>
+                <w:webHidden/>
+              </w:rPr>
+              <w:t>5</w:t>
+            </w:r>
+            <w:r>
+              <w:rPr>
+                <w:noProof/>
+                <w:webHidden/>
+              </w:rPr>
+              <w:fldChar w:fldCharType="end"/>
+            </w:r>
+          </w:hyperlink>
+        </w:p>
+        <w:p>
+          <w:pPr>
+            <w:pStyle w:val="Spistreci3"/>
+            <w:tabs>
+              <w:tab w:val="left" w:pos="1100"/>
+              <w:tab w:val="right" w:leader="dot" w:pos="10456"/>
+            </w:tabs>
+            <w:rPr>
+              <w:noProof/>
+              <w:sz w:val="22"/>
+              <w:szCs w:val="22"/>
+              <w:lang w:eastAsia="pl-PL"/>
+            </w:rPr>
+          </w:pPr>
+          <w:hyperlink w:anchor="_Toc472163513" w:history="1">
+            <w:r>
+              <w:rPr>
+                <w:rStyle w:val="Hipercze"/>
+                <w:noProof/>
+              </w:rPr>
+              <w:t>3.1.1</w:t>
+            </w:r>
+            <w:r>
+              <w:rPr>
+                <w:noProof/>
+                <w:sz w:val="22"/>
+                <w:szCs w:val="22"/>
+                <w:lang w:eastAsia="pl-PL"/>
+              </w:rPr>
+              <w:tab/>
+            </w:r>
+            <w:r>
+              <w:rPr>
+                <w:rStyle w:val="Hipercze"/>
+                <w:noProof/>
+              </w:rPr>
+              <w:t>Firebase</w:t>
+            </w:r>
+            <w:r>
+              <w:rPr>
+                <w:noProof/>
+                <w:webHidden/>
+              </w:rPr>
+              <w:tab/>
+            </w:r>
+            <w:r>
+              <w:rPr>
+                <w:noProof/>
+                <w:webHidden/>
+              </w:rPr>
+              <w:fldChar w:fldCharType="begin"/>
+            </w:r>
+            <w:r>
+              <w:rPr>
+                <w:noProof/>
+                <w:webHidden/>
+              </w:rPr>
+              <w:instrText xml:space="preserve"> PAGEREF _Toc472163513 \h </w:instrText>
+            </w:r>
+            <w:r>
+              <w:rPr>
+                <w:noProof/>
+                <w:webHidden/>
+              </w:rPr>
+            </w:r>
+            <w:r>
+              <w:rPr>
+                <w:noProof/>
+                <w:webHidden/>
+              </w:rPr>
+              <w:fldChar w:fldCharType="separate"/>
+            </w:r>
+            <w:r>
+              <w:rPr>
+                <w:noProof/>
+                <w:webHidden/>
+              </w:rPr>
+              <w:t>5</w:t>
+            </w:r>
+            <w:r>
+              <w:rPr>
+                <w:noProof/>
+                <w:webHidden/>
+              </w:rPr>
+              <w:fldChar w:fldCharType="end"/>
+            </w:r>
+          </w:hyperlink>
+        </w:p>
+        <w:p>
+          <w:pPr>
+            <w:pStyle w:val="Spistreci3"/>
+            <w:tabs>
+              <w:tab w:val="left" w:pos="1100"/>
+              <w:tab w:val="right" w:leader="dot" w:pos="10456"/>
+            </w:tabs>
+            <w:rPr>
+              <w:noProof/>
+              <w:sz w:val="22"/>
+              <w:szCs w:val="22"/>
+              <w:lang w:eastAsia="pl-PL"/>
+            </w:rPr>
+          </w:pPr>
+          <w:hyperlink w:anchor="_Toc472163514" w:history="1">
+            <w:r>
+              <w:rPr>
+                <w:rStyle w:val="Hipercze"/>
+                <w:noProof/>
+              </w:rPr>
+              <w:t>3.1.2</w:t>
+            </w:r>
+            <w:r>
+              <w:rPr>
+                <w:noProof/>
+                <w:sz w:val="22"/>
+                <w:szCs w:val="22"/>
+                <w:lang w:eastAsia="pl-PL"/>
+              </w:rPr>
+              <w:tab/>
+            </w:r>
+            <w:r>
+              <w:rPr>
+                <w:rStyle w:val="Hipercze"/>
+                <w:noProof/>
+              </w:rPr>
+              <w:t>Cośtam</w:t>
+            </w:r>
+            <w:r>
+              <w:rPr>
+                <w:noProof/>
+                <w:webHidden/>
+              </w:rPr>
+              <w:tab/>
+            </w:r>
+            <w:r>
+              <w:rPr>
+                <w:noProof/>
+                <w:webHidden/>
+              </w:rPr>
+              <w:fldChar w:fldCharType="begin"/>
+            </w:r>
+            <w:r>
+              <w:rPr>
+                <w:noProof/>
+                <w:webHidden/>
+              </w:rPr>
+              <w:instrText xml:space="preserve"> PAGEREF _Toc472163514 \h </w:instrText>
             </w:r>
             <w:r>
               <w:rPr>
@@ -568,9 +752,12 @@
             </w:tabs>
             <w:rPr>
               <w:noProof/>
+              <w:sz w:val="22"/>
+              <w:szCs w:val="22"/>
+              <w:lang w:eastAsia="pl-PL"/>
             </w:rPr>
           </w:pPr>
-          <w:hyperlink w:anchor="_Toc472161555" w:history="1">
+          <w:hyperlink w:anchor="_Toc472163515" w:history="1">
             <w:r>
               <w:rPr>
                 <w:rStyle w:val="Hipercze"/>
@@ -581,6 +768,9 @@
             <w:r>
               <w:rPr>
                 <w:noProof/>
+                <w:sz w:val="22"/>
+                <w:szCs w:val="22"/>
+                <w:lang w:eastAsia="pl-PL"/>
               </w:rPr>
               <w:tab/>
             </w:r>
@@ -610,7 +800,7 @@
                 <w:noProof/>
                 <w:webHidden/>
               </w:rPr>
-              <w:instrText xml:space="preserve"> PAGEREF _Toc472161555 \h </w:instrText>
+              <w:instrText xml:space="preserve"> PAGEREF _Toc472163515 \h </w:instrText>
             </w:r>
             <w:r>
               <w:rPr>
@@ -650,9 +840,12 @@
             </w:tabs>
             <w:rPr>
               <w:noProof/>
+              <w:sz w:val="22"/>
+              <w:szCs w:val="22"/>
+              <w:lang w:eastAsia="pl-PL"/>
             </w:rPr>
           </w:pPr>
-          <w:hyperlink w:anchor="_Toc472161556" w:history="1">
+          <w:hyperlink w:anchor="_Toc472163516" w:history="1">
             <w:r>
               <w:rPr>
                 <w:rStyle w:val="Hipercze"/>
@@ -663,6 +856,9 @@
             <w:r>
               <w:rPr>
                 <w:noProof/>
+                <w:sz w:val="22"/>
+                <w:szCs w:val="22"/>
+                <w:lang w:eastAsia="pl-PL"/>
               </w:rPr>
               <w:tab/>
             </w:r>
@@ -692,7 +888,7 @@
                 <w:noProof/>
                 <w:webHidden/>
               </w:rPr>
-              <w:instrText xml:space="preserve"> PAGEREF _Toc472161556 \h </w:instrText>
+              <w:instrText xml:space="preserve"> PAGEREF _Toc472163516 \h </w:instrText>
             </w:r>
             <w:r>
               <w:rPr>
@@ -747,7 +943,7 @@
           <w:numId w:val="1"/>
         </w:numPr>
       </w:pPr>
-      <w:bookmarkStart w:id="1" w:name="_Toc472161551"/>
+      <w:bookmarkStart w:id="1" w:name="_Toc472163509"/>
       <w:r>
         <w:lastRenderedPageBreak/>
         <w:t>Wymagania projektowe</w:t>
@@ -1444,7 +1640,7 @@
           <w:numId w:val="1"/>
         </w:numPr>
       </w:pPr>
-      <w:bookmarkStart w:id="2" w:name="_Toc472161552"/>
+      <w:bookmarkStart w:id="2" w:name="_Toc472163510"/>
       <w:r>
         <w:lastRenderedPageBreak/>
         <w:t>Opis funkcjonalności aplikacji</w:t>
@@ -1470,7 +1666,7 @@
           <w:bottom w:val="single" w:sz="4" w:space="1" w:color="9B57D3" w:themeColor="accent2"/>
         </w:pBdr>
       </w:pPr>
-      <w:bookmarkStart w:id="3" w:name="_Toc472161553"/>
+      <w:bookmarkStart w:id="3" w:name="_Toc472163511"/>
       <w:r>
         <w:t>Architektura</w:t>
       </w:r>
@@ -1484,13 +1680,41 @@
           <w:numId w:val="1"/>
         </w:numPr>
       </w:pPr>
-      <w:bookmarkStart w:id="4" w:name="_Toc472161554"/>
+      <w:bookmarkStart w:id="4" w:name="_Toc472163512"/>
       <w:r>
         <w:t>Narzędzia</w:t>
       </w:r>
       <w:bookmarkEnd w:id="4"/>
     </w:p>
-    <w:p/>
+    <w:p>
+      <w:pPr>
+        <w:pStyle w:val="Nagwek3"/>
+      </w:pPr>
+      <w:bookmarkStart w:id="5" w:name="_Toc472163513"/>
+      <w:proofErr w:type="spellStart"/>
+      <w:r>
+        <w:t>Firebase</w:t>
+      </w:r>
+      <w:bookmarkEnd w:id="5"/>
+      <w:proofErr w:type="spellEnd"/>
+    </w:p>
+    <w:p>
+      <w:pPr>
+        <w:pStyle w:val="Nagwek3"/>
+      </w:pPr>
+      <w:bookmarkStart w:id="6" w:name="_Toc472163514"/>
+      <w:proofErr w:type="spellStart"/>
+      <w:r>
+        <w:t>Cośtam</w:t>
+      </w:r>
+      <w:bookmarkEnd w:id="6"/>
+      <w:proofErr w:type="spellEnd"/>
+    </w:p>
+    <w:p>
+      <w:pPr>
+        <w:ind w:left="360"/>
+      </w:pPr>
+    </w:p>
     <w:p/>
     <w:p>
       <w:pPr>
@@ -1500,11 +1724,11 @@
           <w:numId w:val="1"/>
         </w:numPr>
       </w:pPr>
-      <w:bookmarkStart w:id="5" w:name="_Toc472161555"/>
+      <w:bookmarkStart w:id="7" w:name="_Toc472163515"/>
       <w:r>
         <w:t>Komponenty</w:t>
       </w:r>
-      <w:bookmarkEnd w:id="5"/>
+      <w:bookmarkEnd w:id="7"/>
     </w:p>
     <w:p/>
     <w:p/>
@@ -1516,11 +1740,11 @@
           <w:numId w:val="1"/>
         </w:numPr>
       </w:pPr>
-      <w:bookmarkStart w:id="6" w:name="_Toc472161556"/>
+      <w:bookmarkStart w:id="8" w:name="_Toc472163516"/>
       <w:r>
         <w:t>Model danych</w:t>
       </w:r>
-      <w:bookmarkEnd w:id="6"/>
+      <w:bookmarkEnd w:id="8"/>
     </w:p>
     <w:p/>
     <w:p/>
@@ -1666,7 +1890,7 @@
   <w:abstractNum w:abstractNumId="1">
     <w:nsid w:val="2C7F46AC"/>
     <w:multiLevelType w:val="multilevel"/>
-    <w:tmpl w:val="14706F82"/>
+    <w:tmpl w:val="3B6E43C6"/>
     <w:lvl w:ilvl="0">
       <w:start w:val="1"/>
       <w:numFmt w:val="decimal"/>
@@ -1695,6 +1919,7 @@
     <w:lvl w:ilvl="2">
       <w:start w:val="1"/>
       <w:numFmt w:val="decimal"/>
+      <w:pStyle w:val="Nagwek3"/>
       <w:isLgl/>
       <w:lvlText w:val="%1.%2.%3"/>
       <w:lvlJc w:val="left"/>
@@ -1785,6 +2010,127 @@
     </w:lvl>
   </w:abstractNum>
   <w:abstractNum w:abstractNumId="2">
+    <w:nsid w:val="4F7620A5"/>
+    <w:multiLevelType w:val="multilevel"/>
+    <w:tmpl w:val="DB6C75E6"/>
+    <w:lvl w:ilvl="0">
+      <w:start w:val="1"/>
+      <w:numFmt w:val="decimal"/>
+      <w:lvlText w:val="%1."/>
+      <w:lvlJc w:val="left"/>
+      <w:pPr>
+        <w:ind w:left="720" w:hanging="360"/>
+      </w:pPr>
+      <w:rPr>
+        <w:rFonts w:hint="default"/>
+      </w:rPr>
+    </w:lvl>
+    <w:lvl w:ilvl="1">
+      <w:start w:val="1"/>
+      <w:numFmt w:val="decimal"/>
+      <w:isLgl/>
+      <w:lvlText w:val="%1.%2"/>
+      <w:lvlJc w:val="left"/>
+      <w:pPr>
+        <w:ind w:left="900" w:hanging="540"/>
+      </w:pPr>
+      <w:rPr>
+        <w:rFonts w:hint="default"/>
+      </w:rPr>
+    </w:lvl>
+    <w:lvl w:ilvl="2">
+      <w:start w:val="1"/>
+      <w:numFmt w:val="decimal"/>
+      <w:isLgl/>
+      <w:lvlText w:val="%1.%2.%3"/>
+      <w:lvlJc w:val="left"/>
+      <w:pPr>
+        <w:ind w:left="1080" w:hanging="720"/>
+      </w:pPr>
+      <w:rPr>
+        <w:rFonts w:hint="default"/>
+      </w:rPr>
+    </w:lvl>
+    <w:lvl w:ilvl="3">
+      <w:start w:val="1"/>
+      <w:numFmt w:val="decimal"/>
+      <w:isLgl/>
+      <w:lvlText w:val="%1.%2.%3.%4"/>
+      <w:lvlJc w:val="left"/>
+      <w:pPr>
+        <w:ind w:left="1080" w:hanging="720"/>
+      </w:pPr>
+      <w:rPr>
+        <w:rFonts w:hint="default"/>
+      </w:rPr>
+    </w:lvl>
+    <w:lvl w:ilvl="4">
+      <w:start w:val="1"/>
+      <w:numFmt w:val="decimal"/>
+      <w:isLgl/>
+      <w:lvlText w:val="%1.%2.%3.%4.%5"/>
+      <w:lvlJc w:val="left"/>
+      <w:pPr>
+        <w:ind w:left="1440" w:hanging="1080"/>
+      </w:pPr>
+      <w:rPr>
+        <w:rFonts w:hint="default"/>
+      </w:rPr>
+    </w:lvl>
+    <w:lvl w:ilvl="5">
+      <w:start w:val="1"/>
+      <w:numFmt w:val="decimal"/>
+      <w:isLgl/>
+      <w:lvlText w:val="%1.%2.%3.%4.%5.%6"/>
+      <w:lvlJc w:val="left"/>
+      <w:pPr>
+        <w:ind w:left="1440" w:hanging="1080"/>
+      </w:pPr>
+      <w:rPr>
+        <w:rFonts w:hint="default"/>
+      </w:rPr>
+    </w:lvl>
+    <w:lvl w:ilvl="6">
+      <w:start w:val="1"/>
+      <w:numFmt w:val="decimal"/>
+      <w:isLgl/>
+      <w:lvlText w:val="%1.%2.%3.%4.%5.%6.%7"/>
+      <w:lvlJc w:val="left"/>
+      <w:pPr>
+        <w:ind w:left="1800" w:hanging="1440"/>
+      </w:pPr>
+      <w:rPr>
+        <w:rFonts w:hint="default"/>
+      </w:rPr>
+    </w:lvl>
+    <w:lvl w:ilvl="7">
+      <w:start w:val="1"/>
+      <w:numFmt w:val="decimal"/>
+      <w:isLgl/>
+      <w:lvlText w:val="%1.%2.%3.%4.%5.%6.%7.%8"/>
+      <w:lvlJc w:val="left"/>
+      <w:pPr>
+        <w:ind w:left="1800" w:hanging="1440"/>
+      </w:pPr>
+      <w:rPr>
+        <w:rFonts w:hint="default"/>
+      </w:rPr>
+    </w:lvl>
+    <w:lvl w:ilvl="8">
+      <w:start w:val="1"/>
+      <w:numFmt w:val="decimal"/>
+      <w:isLgl/>
+      <w:lvlText w:val="%1.%2.%3.%4.%5.%6.%7.%8.%9"/>
+      <w:lvlJc w:val="left"/>
+      <w:pPr>
+        <w:ind w:left="2160" w:hanging="1800"/>
+      </w:pPr>
+      <w:rPr>
+        <w:rFonts w:hint="default"/>
+      </w:rPr>
+    </w:lvl>
+  </w:abstractNum>
+  <w:abstractNum w:abstractNumId="3">
     <w:nsid w:val="5F645534"/>
     <w:multiLevelType w:val="multilevel"/>
     <w:tmpl w:val="067AB6E4"/>
@@ -1940,6 +2286,9 @@
     <w:abstractNumId w:val="0"/>
   </w:num>
   <w:num w:numId="3">
+    <w:abstractNumId w:val="3"/>
+  </w:num>
+  <w:num w:numId="4">
     <w:abstractNumId w:val="2"/>
   </w:num>
 </w:numbering>
@@ -2387,21 +2736,26 @@
     <w:basedOn w:val="Normalny"/>
     <w:next w:val="Normalny"/>
     <w:link w:val="Nagwek3Znak"/>
+    <w:autoRedefine/>
     <w:uiPriority w:val="9"/>
-    <w:semiHidden/>
     <w:unhideWhenUsed/>
     <w:qFormat/>
-    <w:rsid w:val="00A07B37"/>
+    <w:rsid w:val="00831F38"/>
     <w:pPr>
       <w:keepNext/>
       <w:keepLines/>
+      <w:numPr>
+        <w:ilvl w:val="2"/>
+        <w:numId w:val="1"/>
+      </w:numPr>
       <w:spacing w:before="80"/>
       <w:outlineLvl w:val="2"/>
     </w:pPr>
     <w:rPr>
       <w:rFonts w:asciiTheme="majorHAnsi" w:eastAsiaTheme="majorEastAsia" w:hAnsiTheme="majorHAnsi" w:cstheme="majorBidi"/>
-      <w:color w:val="752EB0" w:themeColor="accent2" w:themeShade="BF"/>
-      <w:sz w:val="32"/>
+      <w:b/>
+      <w:color w:val="3F3241" w:themeColor="background2" w:themeShade="40"/>
+      <w:sz w:val="28"/>
       <w:szCs w:val="32"/>
     </w:rPr>
   </w:style>
@@ -2609,12 +2963,12 @@
     <w:basedOn w:val="Domylnaczcionkaakapitu"/>
     <w:link w:val="Nagwek3"/>
     <w:uiPriority w:val="9"/>
-    <w:semiHidden/>
-    <w:rsid w:val="00A07B37"/>
+    <w:rsid w:val="00831F38"/>
     <w:rPr>
       <w:rFonts w:asciiTheme="majorHAnsi" w:eastAsiaTheme="majorEastAsia" w:hAnsiTheme="majorHAnsi" w:cstheme="majorBidi"/>
-      <w:color w:val="752EB0" w:themeColor="accent2" w:themeShade="BF"/>
-      <w:sz w:val="32"/>
+      <w:b/>
+      <w:color w:val="3F3241" w:themeColor="background2" w:themeShade="40"/>
+      <w:sz w:val="28"/>
       <w:szCs w:val="32"/>
     </w:rPr>
   </w:style>
@@ -3305,7 +3659,7 @@
 </file>
 
 <file path=customXml/itemProps1.xml><?xml version="1.0" encoding="utf-8"?>
-<ds:datastoreItem xmlns:ds="http://schemas.openxmlformats.org/officeDocument/2006/customXml" ds:itemID="{957D105C-43B9-4F46-B035-916B6526DA2E}">
+<ds:datastoreItem xmlns:ds="http://schemas.openxmlformats.org/officeDocument/2006/customXml" ds:itemID="{F6C1B21E-3523-45DD-B0EA-8B7C1C3756F7}">
   <ds:schemaRefs>
     <ds:schemaRef ds:uri="http://schemas.openxmlformats.org/officeDocument/2006/bibliography"/>
   </ds:schemaRefs>

</xml_diff>